<commit_message>
[Atualização] Art. 03, 04, 06
</commit_message>
<xml_diff>
--- a/Documentation/03. Regras de Comunicação.docx
+++ b/Documentation/03. Regras de Comunicação.docx
@@ -49,7 +49,8 @@
           <w:ilvl w:val="0"/>
           <w:numId w:val="1"/>
         </w:numPr>
-        <w:spacing w:after="0" w:line="240" w:lineRule="auto"/>
+        <w:spacing w:after="0" w:line="360" w:lineRule="auto"/>
+        <w:ind w:left="714" w:hanging="357"/>
         <w:textAlignment w:val="baseline"/>
         <w:rPr>
           <w:rFonts w:ascii="Arial" w:eastAsia="Times New Roman" w:hAnsi="Arial" w:cs="Arial"/>
@@ -63,7 +64,121 @@
           <w:color w:val="000000"/>
           <w:lang w:eastAsia="pt-BR"/>
         </w:rPr>
-        <w:t>Tirar dúvidas via e-mail.</w:t>
+        <w:t xml:space="preserve">Tirar dúvidas via </w:t>
+      </w:r>
+      <w:r>
+        <w:rPr>
+          <w:rFonts w:ascii="Arial" w:eastAsia="Times New Roman" w:hAnsi="Arial" w:cs="Arial"/>
+          <w:color w:val="000000"/>
+          <w:lang w:eastAsia="pt-BR"/>
+        </w:rPr>
+        <w:t>WhatsApp</w:t>
+      </w:r>
+      <w:r>
+        <w:rPr>
+          <w:rFonts w:ascii="Arial" w:eastAsia="Times New Roman" w:hAnsi="Arial" w:cs="Arial"/>
+          <w:color w:val="000000"/>
+          <w:lang w:eastAsia="pt-BR"/>
+        </w:rPr>
+        <w:t>.</w:t>
+      </w:r>
+    </w:p>
+    <w:p>
+      <w:pPr>
+        <w:numPr>
+          <w:ilvl w:val="0"/>
+          <w:numId w:val="1"/>
+        </w:numPr>
+        <w:spacing w:after="0" w:line="360" w:lineRule="auto"/>
+        <w:ind w:left="714" w:hanging="357"/>
+        <w:textAlignment w:val="baseline"/>
+        <w:rPr>
+          <w:rFonts w:ascii="Arial" w:eastAsia="Times New Roman" w:hAnsi="Arial" w:cs="Arial"/>
+          <w:color w:val="000000"/>
+          <w:lang w:eastAsia="pt-BR"/>
+        </w:rPr>
+      </w:pPr>
+      <w:r>
+        <w:rPr>
+          <w:rFonts w:ascii="Arial" w:eastAsia="Times New Roman" w:hAnsi="Arial" w:cs="Arial"/>
+          <w:color w:val="000000"/>
+          <w:lang w:eastAsia="pt-BR"/>
+        </w:rPr>
+        <w:t xml:space="preserve">Reuniões </w:t>
+      </w:r>
+      <w:r>
+        <w:rPr>
+          <w:rFonts w:ascii="Arial" w:eastAsia="Times New Roman" w:hAnsi="Arial" w:cs="Arial"/>
+          <w:color w:val="000000"/>
+          <w:lang w:eastAsia="pt-BR"/>
+        </w:rPr>
+        <w:t xml:space="preserve">serão apenas </w:t>
+      </w:r>
+      <w:r>
+        <w:rPr>
+          <w:rFonts w:ascii="Arial" w:eastAsia="Times New Roman" w:hAnsi="Arial" w:cs="Arial"/>
+          <w:color w:val="000000"/>
+          <w:highlight w:val="red"/>
+          <w:lang w:eastAsia="pt-BR"/>
+        </w:rPr>
+        <w:t>online</w:t>
+      </w:r>
+      <w:r>
+        <w:rPr>
+          <w:rFonts w:ascii="Arial" w:eastAsia="Times New Roman" w:hAnsi="Arial" w:cs="Arial"/>
+          <w:color w:val="000000"/>
+          <w:highlight w:val="red"/>
+          <w:lang w:eastAsia="pt-BR"/>
+        </w:rPr>
+        <w:t xml:space="preserve"> (/ remota)</w:t>
+      </w:r>
+      <w:r>
+        <w:rPr>
+          <w:rFonts w:ascii="Arial" w:eastAsia="Times New Roman" w:hAnsi="Arial" w:cs="Arial"/>
+          <w:color w:val="000000"/>
+          <w:lang w:eastAsia="pt-BR"/>
+        </w:rPr>
+        <w:t xml:space="preserve"> via </w:t>
+      </w:r>
+      <w:r>
+        <w:rPr>
+          <w:rFonts w:ascii="Arial" w:eastAsia="Times New Roman" w:hAnsi="Arial" w:cs="Arial"/>
+          <w:color w:val="000000"/>
+          <w:lang w:eastAsia="pt-BR"/>
+        </w:rPr>
+        <w:t>Google M</w:t>
+      </w:r>
+      <w:r>
+        <w:rPr>
+          <w:rFonts w:ascii="Arial" w:eastAsia="Times New Roman" w:hAnsi="Arial" w:cs="Arial"/>
+          <w:color w:val="000000"/>
+          <w:lang w:eastAsia="pt-BR"/>
+        </w:rPr>
+        <w:t>eet</w:t>
+      </w:r>
+      <w:r>
+        <w:rPr>
+          <w:rFonts w:ascii="Arial" w:eastAsia="Times New Roman" w:hAnsi="Arial" w:cs="Arial"/>
+          <w:color w:val="000000"/>
+          <w:lang w:eastAsia="pt-BR"/>
+        </w:rPr>
+        <w:t xml:space="preserve"> com um agendamento prévio de uma semana </w:t>
+      </w:r>
+      <w:r>
+        <w:rPr>
+          <w:rFonts w:ascii="Arial" w:eastAsia="Times New Roman" w:hAnsi="Arial" w:cs="Arial"/>
+          <w:color w:val="000000"/>
+          <w:lang w:eastAsia="pt-BR"/>
+        </w:rPr>
+        <w:t xml:space="preserve">após a confirmação de disponibilidade </w:t>
+      </w:r>
+      <w:r>
+        <w:rPr>
+          <w:rFonts w:ascii="Arial" w:eastAsia="Times New Roman" w:hAnsi="Arial" w:cs="Arial"/>
+          <w:color w:val="000000"/>
+          <w:lang w:eastAsia="pt-BR"/>
+        </w:rPr>
+        <w:t xml:space="preserve">da Silpan e Equipe do projeto. </w:t>
       </w:r>
     </w:p>
     <w:p/>

</xml_diff>